<commit_message>
Fixed Sch for Servo
</commit_message>
<xml_diff>
--- a/Micro-Design_4/DOC_DA4.docx
+++ b/Micro-Design_4/DOC_DA4.docx
@@ -5015,17 +5015,7 @@
           <w:szCs w:val="19"/>
           <w:highlight w:val="white"/>
         </w:rPr>
-        <w:t xml:space="preserve">// </w:t>
-      </w:r>
-      <w:r>
-        <w:rPr>
-          <w:rFonts w:ascii="Consolas" w:hAnsi="Consolas" w:cs="Consolas"/>
-          <w:color w:val="008000"/>
-          <w:sz w:val="19"/>
-          <w:szCs w:val="19"/>
-          <w:highlight w:val="white"/>
-        </w:rPr>
-        <w:t>Adjust motor speed</w:t>
+        <w:t>// Adjust motor speed</w:t>
       </w:r>
     </w:p>
     <w:p>
@@ -9318,17 +9308,7 @@
           <w:szCs w:val="19"/>
           <w:highlight w:val="white"/>
         </w:rPr>
-        <w:t xml:space="preserve">// </w:t>
-      </w:r>
-      <w:r>
-        <w:rPr>
-          <w:rFonts w:ascii="Consolas" w:hAnsi="Consolas" w:cs="Consolas"/>
-          <w:color w:val="008000"/>
-          <w:sz w:val="19"/>
-          <w:szCs w:val="19"/>
-          <w:highlight w:val="white"/>
-        </w:rPr>
-        <w:t>Speed of the stepper</w:t>
+        <w:t>// Speed of the stepper</w:t>
       </w:r>
     </w:p>
     <w:p>
@@ -9569,17 +9549,7 @@
           <w:szCs w:val="19"/>
           <w:highlight w:val="white"/>
         </w:rPr>
-        <w:t xml:space="preserve">// </w:t>
-      </w:r>
-      <w:r>
-        <w:rPr>
-          <w:rFonts w:ascii="Consolas" w:hAnsi="Consolas" w:cs="Consolas"/>
-          <w:color w:val="008000"/>
-          <w:sz w:val="19"/>
-          <w:szCs w:val="19"/>
-          <w:highlight w:val="white"/>
-        </w:rPr>
-        <w:t>Set next state of stepper</w:t>
+        <w:t>// Set next state of stepper</w:t>
       </w:r>
       <w:r>
         <w:rPr>
@@ -11480,15 +11450,8 @@
           </wp:inline>
         </w:drawing>
       </w:r>
-    </w:p>
-    <w:p>
-      <w:pPr>
-        <w:pStyle w:val="NoSpacing"/>
-        <w:rPr>
-          <w:b/>
-          <w:sz w:val="24"/>
-        </w:rPr>
-      </w:pPr>
+      <w:bookmarkStart w:id="0" w:name="_GoBack"/>
+      <w:bookmarkEnd w:id="0"/>
     </w:p>
     <w:p>
       <w:pPr>
@@ -11507,10 +11470,10 @@
         </w:rPr>
         <w:lastRenderedPageBreak/>
         <w:drawing>
-          <wp:inline distT="0" distB="0" distL="0" distR="0" wp14:anchorId="1064AC2B" wp14:editId="27CC182B">
-            <wp:extent cx="3217545" cy="4908550"/>
-            <wp:effectExtent l="0" t="0" r="1905" b="6350"/>
-            <wp:docPr id="6" name="Picture 6" descr="C:\Users\Bryan\Desktop\Micro-DA\Micro-Design_4\Screenshots\DA4_Servo_Sch.png"/>
+          <wp:inline distT="0" distB="0" distL="0" distR="0" wp14:anchorId="7DC84C7F" wp14:editId="72D918E7">
+            <wp:extent cx="5652770" cy="5391150"/>
+            <wp:effectExtent l="0" t="0" r="5080" b="0"/>
+            <wp:docPr id="7" name="Picture 7" descr="C:\Users\Bryan\Desktop\Micro-DA\Micro-Design_4\Screenshots\DA4_Stepper_Sch.png"/>
             <wp:cNvGraphicFramePr>
               <a:graphicFrameLocks xmlns:a="http://schemas.openxmlformats.org/drawingml/2006/main" noChangeAspect="1"/>
             </wp:cNvGraphicFramePr>
@@ -11518,13 +11481,13 @@
               <a:graphicData uri="http://schemas.openxmlformats.org/drawingml/2006/picture">
                 <pic:pic xmlns:pic="http://schemas.openxmlformats.org/drawingml/2006/picture">
                   <pic:nvPicPr>
-                    <pic:cNvPr id="0" name="Picture 6" descr="C:\Users\Bryan\Desktop\Micro-DA\Micro-Design_4\Screenshots\DA4_Servo_Sch.png"/>
+                    <pic:cNvPr id="0" name="Picture 1" descr="C:\Users\Bryan\Desktop\Micro-DA\Micro-Design_4\Screenshots\DA4_Stepper_Sch.png"/>
                     <pic:cNvPicPr>
                       <a:picLocks noChangeAspect="1" noChangeArrowheads="1"/>
                     </pic:cNvPicPr>
                   </pic:nvPicPr>
                   <pic:blipFill>
-                    <a:blip r:embed="rId12">
+                    <a:blip r:embed="rId9">
                       <a:extLst>
                         <a:ext uri="{28A0092B-C50C-407E-A947-70E740481C1C}">
                           <a14:useLocalDpi xmlns:a14="http://schemas.microsoft.com/office/drawing/2010/main" val="0"/>
@@ -11539,7 +11502,7 @@
                   <pic:spPr bwMode="auto">
                     <a:xfrm>
                       <a:off x="0" y="0"/>
-                      <a:ext cx="3217545" cy="4908550"/>
+                      <a:ext cx="5652770" cy="5391150"/>
                     </a:xfrm>
                     <a:prstGeom prst="rect">
                       <a:avLst/>
@@ -13650,6 +13613,7 @@
           <w:szCs w:val="19"/>
           <w:highlight w:val="white"/>
         </w:rPr>
+        <w:lastRenderedPageBreak/>
         <w:tab/>
       </w:r>
       <w:r>
@@ -13985,7 +13949,6 @@
           <w:szCs w:val="19"/>
           <w:highlight w:val="white"/>
         </w:rPr>
-        <w:lastRenderedPageBreak/>
         <w:t xml:space="preserve">    </w:t>
       </w:r>
       <w:r>
@@ -14712,7 +14675,7 @@
                     </pic:cNvPicPr>
                   </pic:nvPicPr>
                   <pic:blipFill>
-                    <a:blip r:embed="rId13">
+                    <a:blip r:embed="rId12">
                       <a:extLst>
                         <a:ext uri="{28A0092B-C50C-407E-A947-70E740481C1C}">
                           <a14:useLocalDpi xmlns:a14="http://schemas.microsoft.com/office/drawing/2010/main" val="0"/>
@@ -14796,7 +14759,7 @@
         </w:rPr>
         <w:t xml:space="preserve">Task 1: </w:t>
       </w:r>
-      <w:hyperlink r:id="rId14" w:history="1">
+      <w:hyperlink r:id="rId13" w:history="1">
         <w:r>
           <w:rPr>
             <w:rStyle w:val="Hyperlink"/>
@@ -14819,7 +14782,7 @@
         </w:rPr>
         <w:t xml:space="preserve">Task 2: </w:t>
       </w:r>
-      <w:hyperlink r:id="rId15" w:history="1">
+      <w:hyperlink r:id="rId14" w:history="1">
         <w:r>
           <w:rPr>
             <w:rStyle w:val="Hyperlink"/>
@@ -14842,7 +14805,7 @@
         </w:rPr>
         <w:t xml:space="preserve">Task 3: </w:t>
       </w:r>
-      <w:hyperlink r:id="rId16" w:history="1">
+      <w:hyperlink r:id="rId15" w:history="1">
         <w:r>
           <w:rPr>
             <w:rStyle w:val="Hyperlink"/>
@@ -14851,8 +14814,6 @@
           <w:t>https://youtu.be/4R--y87nlpA</w:t>
         </w:r>
       </w:hyperlink>
-      <w:bookmarkStart w:id="0" w:name="_GoBack"/>
-      <w:bookmarkEnd w:id="0"/>
     </w:p>
     <w:p>
       <w:pPr>
@@ -14879,7 +14840,7 @@
       <w:pPr>
         <w:pStyle w:val="NoSpacing"/>
       </w:pPr>
-      <w:hyperlink r:id="rId17" w:history="1">
+      <w:hyperlink r:id="rId16" w:history="1">
         <w:r>
           <w:rPr>
             <w:rStyle w:val="Hyperlink"/>
@@ -14930,6 +14891,7 @@
         <w:rPr>
           <w:rFonts w:eastAsia="Times New Roman" w:cs="Times New Roman"/>
         </w:rPr>
+        <w:lastRenderedPageBreak/>
         <w:t>Bryan Takemoto</w:t>
       </w:r>
     </w:p>

</xml_diff>